<commit_message>
fearture: chat with muilti chatbox
</commit_message>
<xml_diff>
--- a/Document/REVIEW1-ArtistrySocialNetwork_Group2_T12206E1.docx
+++ b/Document/REVIEW1-ArtistrySocialNetwork_Group2_T12206E1.docx
@@ -2548,7 +2548,7 @@
                         <a:ln w="28575">
                           <a:extLst>
                             <a:ext uri="{C807C97D-BFC1-408E-A445-0C87EB9F89A2}">
-                              <ask:lineSketchStyleProps xmlns:ask="http://schemas.microsoft.com/office/drawing/2018/sketchyshapes" xmlns:w16sdtdh="http://schemas.microsoft.com/office/word/2020/wordml/sdtdatahash" xmlns:w16="http://schemas.microsoft.com/office/word/2018/wordml" xmlns:w16cid="http://schemas.microsoft.com/office/word/2016/wordml/cid" xmlns:w16cex="http://schemas.microsoft.com/office/word/2018/wordml/cex" xmlns:w="http://schemas.openxmlformats.org/wordprocessingml/2006/main" xmlns:w10="urn:schemas-microsoft-com:office:word" xmlns:v="urn:schemas-microsoft-com:vml" xmlns:oel="http://schemas.microsoft.com/office/2019/extlst" xmlns:o="urn:schemas-microsoft-com:office:office" xmlns:am3d="http://schemas.microsoft.com/office/drawing/2017/model3d" xmlns:aink="http://schemas.microsoft.com/office/drawing/2016/ink" xmlns:cx8="http://schemas.microsoft.com/office/drawing/2016/5/14/chartex" xmlns:cx7="http://schemas.microsoft.com/office/drawing/2016/5/13/chartex" xmlns:cx6="http://schemas.microsoft.com/office/drawing/2016/5/12/chartex" xmlns:cx5="http://schemas.microsoft.com/office/drawing/2016/5/11/chartex" xmlns:cx4="http://schemas.microsoft.com/office/drawing/2016/5/10/chartex" xmlns:cx3="http://schemas.microsoft.com/office/drawing/2016/5/9/chartex" xmlns:cx2="http://schemas.microsoft.com/office/drawing/2015/10/21/chartex" xmlns:cx1="http://schemas.microsoft.com/office/drawing/2015/9/8/chartex" xmlns="" sd="2930177806">
+                              <ask:lineSketchStyleProps xmlns="" xmlns:cx1="http://schemas.microsoft.com/office/drawing/2015/9/8/chartex" xmlns:cx2="http://schemas.microsoft.com/office/drawing/2015/10/21/chartex" xmlns:cx3="http://schemas.microsoft.com/office/drawing/2016/5/9/chartex" xmlns:cx4="http://schemas.microsoft.com/office/drawing/2016/5/10/chartex" xmlns:cx5="http://schemas.microsoft.com/office/drawing/2016/5/11/chartex" xmlns:cx6="http://schemas.microsoft.com/office/drawing/2016/5/12/chartex" xmlns:cx7="http://schemas.microsoft.com/office/drawing/2016/5/13/chartex" xmlns:cx8="http://schemas.microsoft.com/office/drawing/2016/5/14/chartex" xmlns:aink="http://schemas.microsoft.com/office/drawing/2016/ink" xmlns:am3d="http://schemas.microsoft.com/office/drawing/2017/model3d" xmlns:o="urn:schemas-microsoft-com:office:office" xmlns:oel="http://schemas.microsoft.com/office/2019/extlst" xmlns:v="urn:schemas-microsoft-com:vml" xmlns:w10="urn:schemas-microsoft-com:office:word" xmlns:w="http://schemas.openxmlformats.org/wordprocessingml/2006/main" xmlns:w16cex="http://schemas.microsoft.com/office/word/2018/wordml/cex" xmlns:w16cid="http://schemas.microsoft.com/office/word/2016/wordml/cid" xmlns:w16="http://schemas.microsoft.com/office/word/2018/wordml" xmlns:w16sdtdh="http://schemas.microsoft.com/office/word/2020/wordml/sdtdatahash" xmlns:ask="http://schemas.microsoft.com/office/drawing/2018/sketchyshapes" sd="2930177806">
                                 <a:prstGeom prst="foldedCorner">
                                   <a:avLst/>
                                 </a:prstGeom>
@@ -5110,7 +5110,42 @@
           <w:sz w:val="24"/>
           <w:szCs w:val="24"/>
         </w:rPr>
-        <w:t>" is poised to address these pressing issues by revolutionizing the way photography and modeling professionals interact and collaborate. SnapConnect is envisioned as an innovative web application designed to facilitate seamless communication, collaboration, and booking management within the photography and modeling community.</w:t>
+        <w:t xml:space="preserve">" is poised to address these pressing issues by revolutionizing the way photography and modeling professionals interact and collaborate. </w:t>
+      </w:r>
+      <w:r>
+        <w:rPr>
+          <w:rFonts w:ascii="Arial" w:eastAsia="Tahoma" w:hAnsi="Arial" w:cs="Arial"/>
+          <w:sz w:val="24"/>
+          <w:szCs w:val="24"/>
+        </w:rPr>
+        <w:t>ArtistrySocialNetwork</w:t>
+      </w:r>
+      <w:r>
+        <w:rPr>
+          <w:rFonts w:ascii="Arial" w:eastAsia="Tahoma" w:hAnsi="Arial" w:cs="Arial"/>
+          <w:sz w:val="24"/>
+          <w:szCs w:val="24"/>
+          <w:lang w:val="en-US"/>
+        </w:rPr>
+        <w:t xml:space="preserve"> </w:t>
+      </w:r>
+      <w:r>
+        <w:rPr>
+          <w:rFonts w:ascii="Arial" w:eastAsia="Tahoma" w:hAnsi="Arial" w:cs="Arial"/>
+          <w:sz w:val="24"/>
+          <w:szCs w:val="24"/>
+        </w:rPr>
+        <w:t xml:space="preserve">is envisioned as an innovative web application designed to facilitate seamless communication, collaboration, and </w:t>
+      </w:r>
+      <w:bookmarkStart w:id="13" w:name="_GoBack"/>
+      <w:bookmarkEnd w:id="13"/>
+      <w:r>
+        <w:rPr>
+          <w:rFonts w:ascii="Arial" w:eastAsia="Tahoma" w:hAnsi="Arial" w:cs="Arial"/>
+          <w:sz w:val="24"/>
+          <w:szCs w:val="24"/>
+        </w:rPr>
+        <w:t>booking management within the photography and modeling community.</w:t>
       </w:r>
     </w:p>
     <w:p>
@@ -5146,7 +5181,31 @@
           <w:sz w:val="24"/>
           <w:szCs w:val="24"/>
         </w:rPr>
-        <w:t>, we envision a future where finding and booking photography and modeling services is as simple as a few clicks. Our platform is not just a tool; it's a catalyst for positive change within the industry. Join us on this exciting journey as we redefine the way professionals connect, collaborate, and create unforgettable moments together. SnapConnect - Where Creativity Meets Connectivity.</w:t>
+        <w:t xml:space="preserve">, we envision a future where finding and booking photography and modeling services is as simple as a few clicks. Our platform is not just a tool; it's a catalyst for positive change within the industry. Join us on this exciting journey as we redefine the way professionals connect, collaborate, and create unforgettable moments together. </w:t>
+      </w:r>
+      <w:r>
+        <w:rPr>
+          <w:rFonts w:ascii="Arial" w:eastAsia="Tahoma" w:hAnsi="Arial" w:cs="Arial"/>
+          <w:sz w:val="24"/>
+          <w:szCs w:val="24"/>
+        </w:rPr>
+        <w:t>ArtistrySocialNetwork</w:t>
+      </w:r>
+      <w:r>
+        <w:rPr>
+          <w:rFonts w:ascii="Arial" w:eastAsia="Tahoma" w:hAnsi="Arial" w:cs="Arial"/>
+          <w:sz w:val="24"/>
+          <w:szCs w:val="24"/>
+        </w:rPr>
+        <w:t xml:space="preserve"> </w:t>
+      </w:r>
+      <w:r>
+        <w:rPr>
+          <w:rFonts w:ascii="Arial" w:eastAsia="Tahoma" w:hAnsi="Arial" w:cs="Arial"/>
+          <w:sz w:val="24"/>
+          <w:szCs w:val="24"/>
+        </w:rPr>
+        <w:t>- Where Creativity Meets Connectivity.</w:t>
       </w:r>
     </w:p>
     <w:p>
@@ -5181,7 +5240,7 @@
           <w:szCs w:val="26"/>
         </w:rPr>
       </w:pPr>
-      <w:bookmarkStart w:id="13" w:name="_Toc163599624"/>
+      <w:bookmarkStart w:id="14" w:name="_Toc163599624"/>
       <w:r>
         <w:rPr>
           <w:rFonts w:ascii="Arial" w:eastAsia="Arial" w:hAnsi="Arial" w:cs="Arial"/>
@@ -5191,7 +5250,7 @@
         <w:lastRenderedPageBreak/>
         <w:t>Key Features</w:t>
       </w:r>
-      <w:bookmarkEnd w:id="13"/>
+      <w:bookmarkEnd w:id="14"/>
     </w:p>
     <w:p>
       <w:pPr>
@@ -5413,10 +5472,10 @@
           <w:szCs w:val="26"/>
         </w:rPr>
       </w:pPr>
-      <w:bookmarkStart w:id="14" w:name="_heading=h.mf35b963h1kj" w:colFirst="0" w:colLast="0"/>
-      <w:bookmarkStart w:id="15" w:name="_Toc2455"/>
-      <w:bookmarkStart w:id="16" w:name="_Toc163599625"/>
-      <w:bookmarkEnd w:id="14"/>
+      <w:bookmarkStart w:id="15" w:name="_heading=h.mf35b963h1kj" w:colFirst="0" w:colLast="0"/>
+      <w:bookmarkStart w:id="16" w:name="_Toc2455"/>
+      <w:bookmarkStart w:id="17" w:name="_Toc163599625"/>
+      <w:bookmarkEnd w:id="15"/>
       <w:r>
         <w:rPr>
           <w:rFonts w:ascii="Arial" w:eastAsia="Arial" w:hAnsi="Arial" w:cs="Arial"/>
@@ -5426,8 +5485,8 @@
         <w:lastRenderedPageBreak/>
         <w:t>Non-functional Requirement Specifications</w:t>
       </w:r>
-      <w:bookmarkEnd w:id="15"/>
       <w:bookmarkEnd w:id="16"/>
+      <w:bookmarkEnd w:id="17"/>
     </w:p>
     <w:p>
       <w:pPr>
@@ -5576,7 +5635,7 @@
           <w:szCs w:val="26"/>
         </w:rPr>
       </w:pPr>
-      <w:bookmarkStart w:id="17" w:name="_Toc163599626"/>
+      <w:bookmarkStart w:id="18" w:name="_Toc163599626"/>
       <w:r>
         <w:rPr>
           <w:rFonts w:ascii="Arial" w:eastAsia="Arial" w:hAnsi="Arial" w:cs="Arial"/>
@@ -5585,12 +5644,10 @@
         </w:rPr>
         <w:t>System Requirement Specifications</w:t>
       </w:r>
-      <w:bookmarkStart w:id="18" w:name="_heading=h.688nwjp3wd90" w:colFirst="0" w:colLast="0"/>
-      <w:bookmarkStart w:id="19" w:name="_Toc305"/>
-      <w:bookmarkStart w:id="20" w:name="_GoBack"/>
-      <w:bookmarkEnd w:id="17"/>
+      <w:bookmarkStart w:id="19" w:name="_heading=h.688nwjp3wd90" w:colFirst="0" w:colLast="0"/>
+      <w:bookmarkStart w:id="20" w:name="_Toc305"/>
       <w:bookmarkEnd w:id="18"/>
-      <w:bookmarkEnd w:id="20"/>
+      <w:bookmarkEnd w:id="19"/>
     </w:p>
     <w:p>
       <w:pPr>
@@ -5624,7 +5681,7 @@
         </w:rPr>
         <w:t>Server Requirement:</w:t>
       </w:r>
-      <w:bookmarkEnd w:id="19"/>
+      <w:bookmarkEnd w:id="20"/>
       <w:bookmarkEnd w:id="21"/>
     </w:p>
     <w:p>
@@ -6035,6 +6092,7 @@
           <w:sz w:val="26"/>
           <w:szCs w:val="26"/>
         </w:rPr>
+        <w:lastRenderedPageBreak/>
         <w:t>RDBMS</w:t>
       </w:r>
       <w:r>
@@ -6458,7 +6516,6 @@
           <w:sz w:val="26"/>
           <w:szCs w:val="26"/>
         </w:rPr>
-        <w:lastRenderedPageBreak/>
         <w:t>Web Browser: Microsoft Edge, Mozilla Firefox, Chrome</w:t>
       </w:r>
       <w:bookmarkStart w:id="24" w:name="_Toc31526"/>
@@ -6625,6 +6682,7 @@
           <w:sz w:val="26"/>
           <w:szCs w:val="26"/>
         </w:rPr>
+        <w:lastRenderedPageBreak/>
         <w:t>Technology</w:t>
       </w:r>
       <w:r>
@@ -8336,7 +8394,7 @@
               <w:rFonts w:hint="default"/>
               <w:noProof/>
             </w:rPr>
-            <w:t>10</w:t>
+            <w:t>19</w:t>
           </w:r>
           <w:r>
             <w:rPr>
@@ -13723,12 +13781,6 @@
 </file>
 
 <file path=customXml/item2.xml><?xml version="1.0" encoding="utf-8"?>
-<go:gDocsCustomXmlDataStorage xmlns:go="http://customooxmlschemas.google.com/" xmlns:r="http://schemas.openxmlformats.org/officeDocument/2006/relationships">
-  <go:docsCustomData xmlns:go="http://customooxmlschemas.google.com/" roundtripDataSignature="AMtx7mi0q50cAMwkdbJkVucHe9hsu9JRAg==">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</go:docsCustomData>
-</go:gDocsCustomXmlDataStorage>
-</file>
-
-<file path=customXml/item3.xml><?xml version="1.0" encoding="utf-8"?>
 <s:customData xmlns="http://www.wps.cn/officeDocument/2013/wpsCustomData" xmlns:s="http://www.wps.cn/officeDocument/2013/wpsCustomData">
   <customSectProps>
     <customSectPr/>
@@ -13738,6 +13790,12 @@
     <customShpInfo spid="_x0000_s1026" textRotate="1"/>
   </customShpExts>
 </s:customData>
+</file>
+
+<file path=customXml/item3.xml><?xml version="1.0" encoding="utf-8"?>
+<go:gDocsCustomXmlDataStorage xmlns:go="http://customooxmlschemas.google.com/" xmlns:r="http://schemas.openxmlformats.org/officeDocument/2006/relationships">
+  <go:docsCustomData xmlns:go="http://customooxmlschemas.google.com/" roundtripDataSignature="AMtx7mi0q50cAMwkdbJkVucHe9hsu9JRAg==">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</go:docsCustomData>
+</go:gDocsCustomXmlDataStorage>
 </file>
 
 <file path=customXml/item4.xml><?xml version="1.0" encoding="utf-8"?>
@@ -13753,6 +13811,14 @@
 </file>
 
 <file path=customXml/itemProps2.xml><?xml version="1.0" encoding="utf-8"?>
+<ds:datastoreItem xmlns:ds="http://schemas.openxmlformats.org/officeDocument/2006/customXml" ds:itemID="{B1977F7D-205B-4081-913C-38D41E755F92}">
+  <ds:schemaRefs>
+    <ds:schemaRef ds:uri="http://www.wps.cn/officeDocument/2013/wpsCustomData"/>
+  </ds:schemaRefs>
+</ds:datastoreItem>
+</file>
+
+<file path=customXml/itemProps3.xml><?xml version="1.0" encoding="utf-8"?>
 <ds:datastoreItem xmlns:ds="http://schemas.openxmlformats.org/officeDocument/2006/customXml" ds:itemID="{11111111-1234-1234-1234-123412341234}">
   <ds:schemaRefs>
     <ds:schemaRef ds:uri="http://customooxmlschemas.google.com/"/>
@@ -13761,16 +13827,8 @@
 </ds:datastoreItem>
 </file>
 
-<file path=customXml/itemProps3.xml><?xml version="1.0" encoding="utf-8"?>
-<ds:datastoreItem xmlns:ds="http://schemas.openxmlformats.org/officeDocument/2006/customXml" ds:itemID="{B1977F7D-205B-4081-913C-38D41E755F92}">
-  <ds:schemaRefs>
-    <ds:schemaRef ds:uri="http://www.wps.cn/officeDocument/2013/wpsCustomData"/>
-  </ds:schemaRefs>
-</ds:datastoreItem>
-</file>
-
 <file path=customXml/itemProps4.xml><?xml version="1.0" encoding="utf-8"?>
-<ds:datastoreItem xmlns:ds="http://schemas.openxmlformats.org/officeDocument/2006/customXml" ds:itemID="{9FDFED39-244E-4C21-8427-7ADD775FE67B}">
+<ds:datastoreItem xmlns:ds="http://schemas.openxmlformats.org/officeDocument/2006/customXml" ds:itemID="{8F138176-D603-41DE-B594-F6BE612496CF}">
   <ds:schemaRefs>
     <ds:schemaRef ds:uri="http://schemas.openxmlformats.org/officeDocument/2006/bibliography"/>
   </ds:schemaRefs>

</xml_diff>

<commit_message>
add ui,ux for chat component
</commit_message>
<xml_diff>
--- a/Document/REVIEW1-ArtistrySocialNetwork_Group2_T12206E1.docx
+++ b/Document/REVIEW1-ArtistrySocialNetwork_Group2_T12206E1.docx
@@ -2548,7 +2548,7 @@
                         <a:ln w="28575">
                           <a:extLst>
                             <a:ext uri="{C807C97D-BFC1-408E-A445-0C87EB9F89A2}">
-                              <ask:lineSketchStyleProps xmlns="" xmlns:cx1="http://schemas.microsoft.com/office/drawing/2015/9/8/chartex" xmlns:cx2="http://schemas.microsoft.com/office/drawing/2015/10/21/chartex" xmlns:cx3="http://schemas.microsoft.com/office/drawing/2016/5/9/chartex" xmlns:cx4="http://schemas.microsoft.com/office/drawing/2016/5/10/chartex" xmlns:cx5="http://schemas.microsoft.com/office/drawing/2016/5/11/chartex" xmlns:cx6="http://schemas.microsoft.com/office/drawing/2016/5/12/chartex" xmlns:cx7="http://schemas.microsoft.com/office/drawing/2016/5/13/chartex" xmlns:cx8="http://schemas.microsoft.com/office/drawing/2016/5/14/chartex" xmlns:aink="http://schemas.microsoft.com/office/drawing/2016/ink" xmlns:am3d="http://schemas.microsoft.com/office/drawing/2017/model3d" xmlns:o="urn:schemas-microsoft-com:office:office" xmlns:oel="http://schemas.microsoft.com/office/2019/extlst" xmlns:v="urn:schemas-microsoft-com:vml" xmlns:w10="urn:schemas-microsoft-com:office:word" xmlns:w="http://schemas.openxmlformats.org/wordprocessingml/2006/main" xmlns:w16cex="http://schemas.microsoft.com/office/word/2018/wordml/cex" xmlns:w16cid="http://schemas.microsoft.com/office/word/2016/wordml/cid" xmlns:w16="http://schemas.microsoft.com/office/word/2018/wordml" xmlns:w16sdtdh="http://schemas.microsoft.com/office/word/2020/wordml/sdtdatahash" xmlns:ask="http://schemas.microsoft.com/office/drawing/2018/sketchyshapes" sd="2930177806">
+                              <ask:lineSketchStyleProps xmlns:ask="http://schemas.microsoft.com/office/drawing/2018/sketchyshapes" xmlns:w16sdtdh="http://schemas.microsoft.com/office/word/2020/wordml/sdtdatahash" xmlns:w16="http://schemas.microsoft.com/office/word/2018/wordml" xmlns:w16cid="http://schemas.microsoft.com/office/word/2016/wordml/cid" xmlns:w16cex="http://schemas.microsoft.com/office/word/2018/wordml/cex" xmlns:w="http://schemas.openxmlformats.org/wordprocessingml/2006/main" xmlns:w10="urn:schemas-microsoft-com:office:word" xmlns:v="urn:schemas-microsoft-com:vml" xmlns:oel="http://schemas.microsoft.com/office/2019/extlst" xmlns:o="urn:schemas-microsoft-com:office:office" xmlns:am3d="http://schemas.microsoft.com/office/drawing/2017/model3d" xmlns:aink="http://schemas.microsoft.com/office/drawing/2016/ink" xmlns:cx8="http://schemas.microsoft.com/office/drawing/2016/5/14/chartex" xmlns:cx7="http://schemas.microsoft.com/office/drawing/2016/5/13/chartex" xmlns:cx6="http://schemas.microsoft.com/office/drawing/2016/5/12/chartex" xmlns:cx5="http://schemas.microsoft.com/office/drawing/2016/5/11/chartex" xmlns:cx4="http://schemas.microsoft.com/office/drawing/2016/5/10/chartex" xmlns:cx3="http://schemas.microsoft.com/office/drawing/2016/5/9/chartex" xmlns:cx2="http://schemas.microsoft.com/office/drawing/2015/10/21/chartex" xmlns:cx1="http://schemas.microsoft.com/office/drawing/2015/9/8/chartex" xmlns="" sd="2930177806">
                                 <a:prstGeom prst="foldedCorner">
                                   <a:avLst/>
                                 </a:prstGeom>
@@ -5135,17 +5135,7 @@
           <w:sz w:val="24"/>
           <w:szCs w:val="24"/>
         </w:rPr>
-        <w:t xml:space="preserve">is envisioned as an innovative web application designed to facilitate seamless communication, collaboration, and </w:t>
-      </w:r>
-      <w:bookmarkStart w:id="13" w:name="_GoBack"/>
-      <w:bookmarkEnd w:id="13"/>
-      <w:r>
-        <w:rPr>
-          <w:rFonts w:ascii="Arial" w:eastAsia="Tahoma" w:hAnsi="Arial" w:cs="Arial"/>
-          <w:sz w:val="24"/>
-          <w:szCs w:val="24"/>
-        </w:rPr>
-        <w:t>booking management within the photography and modeling community.</w:t>
+        <w:t>is envisioned as an innovative web application designed to facilitate seamless communication, collaboration, and booking management within the photography and modeling community.</w:t>
       </w:r>
     </w:p>
     <w:p>
@@ -5240,7 +5230,7 @@
           <w:szCs w:val="26"/>
         </w:rPr>
       </w:pPr>
-      <w:bookmarkStart w:id="14" w:name="_Toc163599624"/>
+      <w:bookmarkStart w:id="13" w:name="_Toc163599624"/>
       <w:r>
         <w:rPr>
           <w:rFonts w:ascii="Arial" w:eastAsia="Arial" w:hAnsi="Arial" w:cs="Arial"/>
@@ -5250,7 +5240,7 @@
         <w:lastRenderedPageBreak/>
         <w:t>Key Features</w:t>
       </w:r>
-      <w:bookmarkEnd w:id="14"/>
+      <w:bookmarkEnd w:id="13"/>
     </w:p>
     <w:p>
       <w:pPr>
@@ -5472,10 +5462,10 @@
           <w:szCs w:val="26"/>
         </w:rPr>
       </w:pPr>
-      <w:bookmarkStart w:id="15" w:name="_heading=h.mf35b963h1kj" w:colFirst="0" w:colLast="0"/>
-      <w:bookmarkStart w:id="16" w:name="_Toc2455"/>
-      <w:bookmarkStart w:id="17" w:name="_Toc163599625"/>
-      <w:bookmarkEnd w:id="15"/>
+      <w:bookmarkStart w:id="14" w:name="_heading=h.mf35b963h1kj" w:colFirst="0" w:colLast="0"/>
+      <w:bookmarkStart w:id="15" w:name="_Toc2455"/>
+      <w:bookmarkStart w:id="16" w:name="_Toc163599625"/>
+      <w:bookmarkEnd w:id="14"/>
       <w:r>
         <w:rPr>
           <w:rFonts w:ascii="Arial" w:eastAsia="Arial" w:hAnsi="Arial" w:cs="Arial"/>
@@ -5485,8 +5475,8 @@
         <w:lastRenderedPageBreak/>
         <w:t>Non-functional Requirement Specifications</w:t>
       </w:r>
+      <w:bookmarkEnd w:id="15"/>
       <w:bookmarkEnd w:id="16"/>
-      <w:bookmarkEnd w:id="17"/>
     </w:p>
     <w:p>
       <w:pPr>
@@ -5635,7 +5625,7 @@
           <w:szCs w:val="26"/>
         </w:rPr>
       </w:pPr>
-      <w:bookmarkStart w:id="18" w:name="_Toc163599626"/>
+      <w:bookmarkStart w:id="17" w:name="_Toc163599626"/>
       <w:r>
         <w:rPr>
           <w:rFonts w:ascii="Arial" w:eastAsia="Arial" w:hAnsi="Arial" w:cs="Arial"/>
@@ -5644,10 +5634,10 @@
         </w:rPr>
         <w:t>System Requirement Specifications</w:t>
       </w:r>
-      <w:bookmarkStart w:id="19" w:name="_heading=h.688nwjp3wd90" w:colFirst="0" w:colLast="0"/>
-      <w:bookmarkStart w:id="20" w:name="_Toc305"/>
+      <w:bookmarkStart w:id="18" w:name="_heading=h.688nwjp3wd90" w:colFirst="0" w:colLast="0"/>
+      <w:bookmarkStart w:id="19" w:name="_Toc305"/>
+      <w:bookmarkEnd w:id="17"/>
       <w:bookmarkEnd w:id="18"/>
-      <w:bookmarkEnd w:id="19"/>
     </w:p>
     <w:p>
       <w:pPr>
@@ -5672,7 +5662,7 @@
         </w:rPr>
         <w:t xml:space="preserve"> </w:t>
       </w:r>
-      <w:bookmarkStart w:id="21" w:name="_Toc163599627"/>
+      <w:bookmarkStart w:id="20" w:name="_Toc163599627"/>
       <w:r>
         <w:rPr>
           <w:rFonts w:ascii="Arial" w:eastAsia="Arial" w:hAnsi="Arial" w:cs="Arial"/>
@@ -5681,8 +5671,8 @@
         </w:rPr>
         <w:t>Server Requirement:</w:t>
       </w:r>
+      <w:bookmarkEnd w:id="19"/>
       <w:bookmarkEnd w:id="20"/>
-      <w:bookmarkEnd w:id="21"/>
     </w:p>
     <w:p>
       <w:pPr>
@@ -6060,7 +6050,16 @@
           <w:szCs w:val="26"/>
           <w:lang w:val="en-US"/>
         </w:rPr>
-        <w:t>Spring boot 6</w:t>
+        <w:t xml:space="preserve">Spring boot </w:t>
+      </w:r>
+      <w:r>
+        <w:rPr>
+          <w:rFonts w:ascii="Arial" w:eastAsia="Arial" w:hAnsi="Arial" w:cs="Arial"/>
+          <w:sz w:val="26"/>
+          <w:szCs w:val="26"/>
+          <w:lang w:val="en-US"/>
+        </w:rPr>
+        <w:t>3</w:t>
       </w:r>
       <w:r>
         <w:rPr>
@@ -6104,7 +6103,7 @@
         </w:rPr>
         <w:t>: MySql, MongoDB</w:t>
       </w:r>
-      <w:bookmarkStart w:id="22" w:name="_Toc1612"/>
+      <w:bookmarkStart w:id="21" w:name="_Toc1612"/>
     </w:p>
     <w:p>
       <w:pPr>
@@ -6121,7 +6120,7 @@
           <w:szCs w:val="26"/>
         </w:rPr>
       </w:pPr>
-      <w:bookmarkStart w:id="23" w:name="_Toc163599628"/>
+      <w:bookmarkStart w:id="22" w:name="_Toc163599628"/>
       <w:r>
         <w:rPr>
           <w:rFonts w:ascii="Arial" w:eastAsia="Arial" w:hAnsi="Arial" w:cs="Arial"/>
@@ -6154,7 +6153,7 @@
         </w:rPr>
         <w:t>:</w:t>
       </w:r>
-      <w:bookmarkEnd w:id="23"/>
+      <w:bookmarkEnd w:id="22"/>
     </w:p>
     <w:p>
       <w:pPr>
@@ -6163,7 +6162,7 @@
         </w:rPr>
       </w:pPr>
     </w:p>
-    <w:bookmarkEnd w:id="22"/>
+    <w:bookmarkEnd w:id="21"/>
     <w:p>
       <w:pPr>
         <w:numPr>
@@ -6518,7 +6517,7 @@
         </w:rPr>
         <w:t>Web Browser: Microsoft Edge, Mozilla Firefox, Chrome</w:t>
       </w:r>
-      <w:bookmarkStart w:id="24" w:name="_Toc31526"/>
+      <w:bookmarkStart w:id="23" w:name="_Toc31526"/>
     </w:p>
     <w:p>
       <w:pPr>
@@ -6535,7 +6534,7 @@
           <w:szCs w:val="26"/>
         </w:rPr>
       </w:pPr>
-      <w:bookmarkStart w:id="25" w:name="_Toc163599629"/>
+      <w:bookmarkStart w:id="24" w:name="_Toc163599629"/>
       <w:r>
         <w:rPr>
           <w:rFonts w:ascii="Arial" w:eastAsia="Arial" w:hAnsi="Arial" w:cs="Arial"/>
@@ -6552,7 +6551,7 @@
         </w:rPr>
         <w:t>:</w:t>
       </w:r>
-      <w:bookmarkEnd w:id="25"/>
+      <w:bookmarkEnd w:id="24"/>
     </w:p>
     <w:p>
       <w:pPr>
@@ -6578,7 +6577,7 @@
         </w:rPr>
         <w:t>Development Software:</w:t>
       </w:r>
-      <w:bookmarkEnd w:id="24"/>
+      <w:bookmarkEnd w:id="23"/>
     </w:p>
     <w:p>
       <w:pPr>
@@ -6658,7 +6657,7 @@
         </w:rPr>
         <w:t xml:space="preserve">Microsoft Visual Code </w:t>
       </w:r>
-      <w:bookmarkStart w:id="26" w:name="_Toc18378"/>
+      <w:bookmarkStart w:id="25" w:name="_Toc18378"/>
     </w:p>
     <w:p>
       <w:pPr>
@@ -6675,7 +6674,7 @@
           <w:szCs w:val="26"/>
         </w:rPr>
       </w:pPr>
-      <w:bookmarkStart w:id="27" w:name="_Toc163599630"/>
+      <w:bookmarkStart w:id="26" w:name="_Toc163599630"/>
       <w:r>
         <w:rPr>
           <w:rFonts w:ascii="Arial" w:eastAsia="Arial" w:hAnsi="Arial" w:cs="Arial"/>
@@ -6693,9 +6692,9 @@
         </w:rPr>
         <w:t>:</w:t>
       </w:r>
-      <w:bookmarkEnd w:id="27"/>
+      <w:bookmarkEnd w:id="26"/>
     </w:p>
-    <w:bookmarkEnd w:id="26"/>
+    <w:bookmarkEnd w:id="25"/>
     <w:p>
       <w:pPr>
         <w:numPr>
@@ -6744,7 +6743,27 @@
           <w:szCs w:val="26"/>
           <w:lang w:val="en-US"/>
         </w:rPr>
-        <w:t>, Redis Cache</w:t>
+        <w:t xml:space="preserve">, </w:t>
+      </w:r>
+      <w:r>
+        <w:rPr>
+          <w:rFonts w:ascii="Arial" w:eastAsia="Arial" w:hAnsi="Arial" w:cs="Arial"/>
+          <w:sz w:val="26"/>
+          <w:szCs w:val="26"/>
+          <w:lang w:val="en-US"/>
+        </w:rPr>
+        <w:t>Eh</w:t>
+      </w:r>
+      <w:bookmarkStart w:id="27" w:name="_GoBack"/>
+      <w:bookmarkEnd w:id="27"/>
+      <w:r>
+        <w:rPr>
+          <w:rFonts w:ascii="Arial" w:eastAsia="Arial" w:hAnsi="Arial" w:cs="Arial"/>
+          <w:sz w:val="26"/>
+          <w:szCs w:val="26"/>
+          <w:lang w:val="en-US"/>
+        </w:rPr>
+        <w:t>Cache</w:t>
       </w:r>
     </w:p>
     <w:p>
@@ -13781,6 +13800,12 @@
 </file>
 
 <file path=customXml/item2.xml><?xml version="1.0" encoding="utf-8"?>
+<go:gDocsCustomXmlDataStorage xmlns:go="http://customooxmlschemas.google.com/" xmlns:r="http://schemas.openxmlformats.org/officeDocument/2006/relationships">
+  <go:docsCustomData xmlns:go="http://customooxmlschemas.google.com/" roundtripDataSignature="AMtx7mi0q50cAMwkdbJkVucHe9hsu9JRAg==">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</go:docsCustomData>
+</go:gDocsCustomXmlDataStorage>
+</file>
+
+<file path=customXml/item3.xml><?xml version="1.0" encoding="utf-8"?>
 <s:customData xmlns="http://www.wps.cn/officeDocument/2013/wpsCustomData" xmlns:s="http://www.wps.cn/officeDocument/2013/wpsCustomData">
   <customSectProps>
     <customSectPr/>
@@ -13790,12 +13815,6 @@
     <customShpInfo spid="_x0000_s1026" textRotate="1"/>
   </customShpExts>
 </s:customData>
-</file>
-
-<file path=customXml/item3.xml><?xml version="1.0" encoding="utf-8"?>
-<go:gDocsCustomXmlDataStorage xmlns:go="http://customooxmlschemas.google.com/" xmlns:r="http://schemas.openxmlformats.org/officeDocument/2006/relationships">
-  <go:docsCustomData xmlns:go="http://customooxmlschemas.google.com/" roundtripDataSignature="AMtx7mi0q50cAMwkdbJkVucHe9hsu9JRAg==">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</go:docsCustomData>
-</go:gDocsCustomXmlDataStorage>
 </file>
 
 <file path=customXml/item4.xml><?xml version="1.0" encoding="utf-8"?>
@@ -13811,14 +13830,6 @@
 </file>
 
 <file path=customXml/itemProps2.xml><?xml version="1.0" encoding="utf-8"?>
-<ds:datastoreItem xmlns:ds="http://schemas.openxmlformats.org/officeDocument/2006/customXml" ds:itemID="{B1977F7D-205B-4081-913C-38D41E755F92}">
-  <ds:schemaRefs>
-    <ds:schemaRef ds:uri="http://www.wps.cn/officeDocument/2013/wpsCustomData"/>
-  </ds:schemaRefs>
-</ds:datastoreItem>
-</file>
-
-<file path=customXml/itemProps3.xml><?xml version="1.0" encoding="utf-8"?>
 <ds:datastoreItem xmlns:ds="http://schemas.openxmlformats.org/officeDocument/2006/customXml" ds:itemID="{11111111-1234-1234-1234-123412341234}">
   <ds:schemaRefs>
     <ds:schemaRef ds:uri="http://customooxmlschemas.google.com/"/>
@@ -13827,8 +13838,16 @@
 </ds:datastoreItem>
 </file>
 
+<file path=customXml/itemProps3.xml><?xml version="1.0" encoding="utf-8"?>
+<ds:datastoreItem xmlns:ds="http://schemas.openxmlformats.org/officeDocument/2006/customXml" ds:itemID="{B1977F7D-205B-4081-913C-38D41E755F92}">
+  <ds:schemaRefs>
+    <ds:schemaRef ds:uri="http://www.wps.cn/officeDocument/2013/wpsCustomData"/>
+  </ds:schemaRefs>
+</ds:datastoreItem>
+</file>
+
 <file path=customXml/itemProps4.xml><?xml version="1.0" encoding="utf-8"?>
-<ds:datastoreItem xmlns:ds="http://schemas.openxmlformats.org/officeDocument/2006/customXml" ds:itemID="{8F138176-D603-41DE-B594-F6BE612496CF}">
+<ds:datastoreItem xmlns:ds="http://schemas.openxmlformats.org/officeDocument/2006/customXml" ds:itemID="{1FB8528B-D60E-4DF0-8827-5A0C258788BD}">
   <ds:schemaRefs>
     <ds:schemaRef ds:uri="http://schemas.openxmlformats.org/officeDocument/2006/bibliography"/>
   </ds:schemaRefs>

</xml_diff>